<commit_message>
Global pcb layout sketch and obtained data
</commit_message>
<xml_diff>
--- a/MoSCoW.docx
+++ b/MoSCoW.docx
@@ -138,6 +138,24 @@
               </w:rPr>
               <w:t>Gyroscoop</w:t>
             </w:r>
+            <w:r>
+              <w:rPr>
+                <w:lang w:val="en-GB"/>
+              </w:rPr>
+              <w:t xml:space="preserve"> (</w:t>
+            </w:r>
+            <w:r>
+              <w:rPr>
+                <w:lang w:val="en-GB"/>
+              </w:rPr>
+              <w:t>Mpu-9250</w:t>
+            </w:r>
+            <w:r>
+              <w:rPr>
+                <w:lang w:val="en-GB"/>
+              </w:rPr>
+              <w:t>)</w:t>
+            </w:r>
           </w:p>
         </w:tc>
       </w:tr>
@@ -470,6 +488,12 @@
                 <w:lang w:val="nl-NL"/>
               </w:rPr>
             </w:pPr>
+            <w:r>
+              <w:rPr>
+                <w:lang w:val="nl-NL"/>
+              </w:rPr>
+              <w:t>Board mag maximaal (L,B,H) 5.0; 6.0; 2.5 cm zijn.</w:t>
+            </w:r>
           </w:p>
         </w:tc>
       </w:tr>
@@ -631,15 +655,27 @@
             </w:pPr>
             <w:r>
               <w:rPr>
-                <w:lang w:val="de-DE"/>
-              </w:rPr>
-              <w:t>Gesture sensor in borstkas (v</w:t>
-            </w:r>
-            <w:r>
-              <w:rPr>
-                <w:lang w:val="de-DE"/>
-              </w:rPr>
-              <w:t>ereist modificatie)</w:t>
+                <w:lang w:val="nl-NL"/>
+              </w:rPr>
+              <w:t>Gesture sensor in borstkas (vereist modificatie</w:t>
+            </w:r>
+            <w:r>
+              <w:rPr>
+                <w:lang w:val="nl-NL"/>
+              </w:rPr>
+              <w:t xml:space="preserve"> aan borstplaat</w:t>
+            </w:r>
+            <w:r>
+              <w:rPr>
+                <w:lang w:val="nl-NL"/>
+              </w:rPr>
+              <w:t>)</w:t>
+            </w:r>
+            <w:r>
+              <w:rPr>
+                <w:lang w:val="nl-NL"/>
+              </w:rPr>
+              <w:t xml:space="preserve"> </w:t>
             </w:r>
           </w:p>
         </w:tc>
@@ -1865,6 +1901,10 @@
 </file>
 
 <file path=customXml/item1.xml><?xml version="1.0" encoding="utf-8"?>
+<b:Sources xmlns:b="http://schemas.openxmlformats.org/officeDocument/2006/bibliography" xmlns="http://schemas.openxmlformats.org/officeDocument/2006/bibliography" SelectedStyle="\APASixthEditionOfficeOnline.xsl" StyleName="APA" Version="6"/>
+</file>
+
+<file path=customXml/item2.xml><?xml version="1.0" encoding="utf-8"?>
 <ct:contentTypeSchema xmlns:ct="http://schemas.microsoft.com/office/2006/metadata/contentType" xmlns:ma="http://schemas.microsoft.com/office/2006/metadata/properties/metaAttributes" ct:_="" ma:_="" ma:contentTypeName="Document" ma:contentTypeID="0x0101006399D56EC8775F4AA67BDF50B77DE31D" ma:contentTypeVersion="12" ma:contentTypeDescription="Een nieuw document maken." ma:contentTypeScope="" ma:versionID="106a5620c5c64fd9a06a5e318e9f8eb6">
   <xsd:schema xmlns:xsd="http://www.w3.org/2001/XMLSchema" xmlns:xs="http://www.w3.org/2001/XMLSchema" xmlns:p="http://schemas.microsoft.com/office/2006/metadata/properties" xmlns:ns2="ef26e7d9-687a-43d9-a8a6-8fa8a96cecda" xmlns:ns3="3c2fb8bf-6d62-4e19-a92d-66c8641ae8b4" targetNamespace="http://schemas.microsoft.com/office/2006/metadata/properties" ma:root="true" ma:fieldsID="bd20266b71e1c2aafb7f5b11ec02c979" ns2:_="" ns3:_="">
     <xsd:import namespace="ef26e7d9-687a-43d9-a8a6-8fa8a96cecda"/>
@@ -2081,7 +2121,7 @@
 </ct:contentTypeSchema>
 </file>
 
-<file path=customXml/item2.xml><?xml version="1.0" encoding="utf-8"?>
+<file path=customXml/item3.xml><?xml version="1.0" encoding="utf-8"?>
 <?mso-contentType ?>
 <FormTemplates xmlns="http://schemas.microsoft.com/sharepoint/v3/contenttype/forms">
   <Display>DocumentLibraryForm</Display>
@@ -2090,17 +2130,21 @@
 </FormTemplates>
 </file>
 
-<file path=customXml/item3.xml><?xml version="1.0" encoding="utf-8"?>
+<file path=customXml/item4.xml><?xml version="1.0" encoding="utf-8"?>
 <p:properties xmlns:p="http://schemas.microsoft.com/office/2006/metadata/properties" xmlns:xsi="http://www.w3.org/2001/XMLSchema-instance" xmlns:pc="http://schemas.microsoft.com/office/infopath/2007/PartnerControls">
   <documentManagement/>
 </p:properties>
 </file>
 
-<file path=customXml/item4.xml><?xml version="1.0" encoding="utf-8"?>
-<b:Sources xmlns:b="http://schemas.openxmlformats.org/officeDocument/2006/bibliography" xmlns="http://schemas.openxmlformats.org/officeDocument/2006/bibliography" SelectedStyle="\APASixthEditionOfficeOnline.xsl" StyleName="APA" Version="6"/>
+<file path=customXml/itemProps1.xml><?xml version="1.0" encoding="utf-8"?>
+<ds:datastoreItem xmlns:ds="http://schemas.openxmlformats.org/officeDocument/2006/customXml" ds:itemID="{B61A5A2B-741C-4322-9845-B8DD6ABAB660}">
+  <ds:schemaRefs>
+    <ds:schemaRef ds:uri="http://schemas.openxmlformats.org/officeDocument/2006/bibliography"/>
+  </ds:schemaRefs>
+</ds:datastoreItem>
 </file>
 
-<file path=customXml/itemProps1.xml><?xml version="1.0" encoding="utf-8"?>
+<file path=customXml/itemProps2.xml><?xml version="1.0" encoding="utf-8"?>
 <ds:datastoreItem xmlns:ds="http://schemas.openxmlformats.org/officeDocument/2006/customXml" ds:itemID="{2016DC00-C42A-42DB-8FA3-DDC6AB13924F}">
   <ds:schemaRefs>
     <ds:schemaRef ds:uri="http://schemas.microsoft.com/office/2006/metadata/contentType"/>
@@ -2119,7 +2163,7 @@
 </ds:datastoreItem>
 </file>
 
-<file path=customXml/itemProps2.xml><?xml version="1.0" encoding="utf-8"?>
+<file path=customXml/itemProps3.xml><?xml version="1.0" encoding="utf-8"?>
 <ds:datastoreItem xmlns:ds="http://schemas.openxmlformats.org/officeDocument/2006/customXml" ds:itemID="{43F2EB9F-070A-455A-B56F-0C5BD1A71503}">
   <ds:schemaRefs>
     <ds:schemaRef ds:uri="http://schemas.microsoft.com/sharepoint/v3/contenttype/forms"/>
@@ -2127,19 +2171,11 @@
 </ds:datastoreItem>
 </file>
 
-<file path=customXml/itemProps3.xml><?xml version="1.0" encoding="utf-8"?>
+<file path=customXml/itemProps4.xml><?xml version="1.0" encoding="utf-8"?>
 <ds:datastoreItem xmlns:ds="http://schemas.openxmlformats.org/officeDocument/2006/customXml" ds:itemID="{1D56B060-3F4E-4755-9660-343354682B6E}">
   <ds:schemaRefs>
     <ds:schemaRef ds:uri="http://schemas.microsoft.com/office/2006/metadata/properties"/>
     <ds:schemaRef ds:uri="http://schemas.microsoft.com/office/infopath/2007/PartnerControls"/>
   </ds:schemaRefs>
 </ds:datastoreItem>
-</file>
-
-<file path=customXml/itemProps4.xml><?xml version="1.0" encoding="utf-8"?>
-<ds:datastoreItem xmlns:ds="http://schemas.openxmlformats.org/officeDocument/2006/customXml" ds:itemID="{B61A5A2B-741C-4322-9845-B8DD6ABAB660}">
-  <ds:schemaRefs>
-    <ds:schemaRef ds:uri="http://schemas.openxmlformats.org/officeDocument/2006/bibliography"/>
-  </ds:schemaRefs>
-</ds:datastoreItem>
 </file>
</xml_diff>

<commit_message>
started overdischarge protection circuit design
</commit_message>
<xml_diff>
--- a/MoSCoW.docx
+++ b/MoSCoW.docx
@@ -148,7 +148,7 @@
               <w:rPr>
                 <w:lang w:val="en-GB"/>
               </w:rPr>
-              <w:t>Mpu-9250</w:t>
+              <w:t>Mpu</w:t>
             </w:r>
             <w:r>
               <w:rPr>
@@ -443,13 +443,7 @@
               <w:rPr>
                 <w:lang w:val="nl-NL"/>
               </w:rPr>
-              <w:t>I</w:t>
-            </w:r>
-            <w:r>
-              <w:rPr>
-                <w:lang w:val="nl-NL"/>
-              </w:rPr>
-              <w:t>nstelbare lage spanning dropout circuit</w:t>
+              <w:t>lage spanning dropout circuit</w:t>
             </w:r>
             <w:r>
               <w:rPr>
@@ -1907,12 +1901,7 @@
 </file>
 
 <file path=customXml/item1.xml><?xml version="1.0" encoding="utf-8"?>
-<?mso-contentType ?>
-<FormTemplates xmlns="http://schemas.microsoft.com/sharepoint/v3/contenttype/forms">
-  <Display>DocumentLibraryForm</Display>
-  <Edit>DocumentLibraryForm</Edit>
-  <New>DocumentLibraryForm</New>
-</FormTemplates>
+<b:Sources xmlns:b="http://schemas.openxmlformats.org/officeDocument/2006/bibliography" xmlns="http://schemas.openxmlformats.org/officeDocument/2006/bibliography" SelectedStyle="\APASixthEditionOfficeOnline.xsl" StyleName="APA" Version="6"/>
 </file>
 
 <file path=customXml/item2.xml><?xml version="1.0" encoding="utf-8"?>
@@ -2133,7 +2122,12 @@
 </file>
 
 <file path=customXml/item3.xml><?xml version="1.0" encoding="utf-8"?>
-<b:Sources xmlns:b="http://schemas.openxmlformats.org/officeDocument/2006/bibliography" xmlns="http://schemas.openxmlformats.org/officeDocument/2006/bibliography" SelectedStyle="\APASixthEditionOfficeOnline.xsl" StyleName="APA" Version="6"/>
+<?mso-contentType ?>
+<FormTemplates xmlns="http://schemas.microsoft.com/sharepoint/v3/contenttype/forms">
+  <Display>DocumentLibraryForm</Display>
+  <Edit>DocumentLibraryForm</Edit>
+  <New>DocumentLibraryForm</New>
+</FormTemplates>
 </file>
 
 <file path=customXml/item4.xml><?xml version="1.0" encoding="utf-8"?>
@@ -2143,9 +2137,9 @@
 </file>
 
 <file path=customXml/itemProps1.xml><?xml version="1.0" encoding="utf-8"?>
-<ds:datastoreItem xmlns:ds="http://schemas.openxmlformats.org/officeDocument/2006/customXml" ds:itemID="{43F2EB9F-070A-455A-B56F-0C5BD1A71503}">
+<ds:datastoreItem xmlns:ds="http://schemas.openxmlformats.org/officeDocument/2006/customXml" ds:itemID="{B61A5A2B-741C-4322-9845-B8DD6ABAB660}">
   <ds:schemaRefs>
-    <ds:schemaRef ds:uri="http://schemas.microsoft.com/sharepoint/v3/contenttype/forms"/>
+    <ds:schemaRef ds:uri="http://schemas.openxmlformats.org/officeDocument/2006/bibliography"/>
   </ds:schemaRefs>
 </ds:datastoreItem>
 </file>
@@ -2170,9 +2164,9 @@
 </file>
 
 <file path=customXml/itemProps3.xml><?xml version="1.0" encoding="utf-8"?>
-<ds:datastoreItem xmlns:ds="http://schemas.openxmlformats.org/officeDocument/2006/customXml" ds:itemID="{B61A5A2B-741C-4322-9845-B8DD6ABAB660}">
+<ds:datastoreItem xmlns:ds="http://schemas.openxmlformats.org/officeDocument/2006/customXml" ds:itemID="{43F2EB9F-070A-455A-B56F-0C5BD1A71503}">
   <ds:schemaRefs>
-    <ds:schemaRef ds:uri="http://schemas.openxmlformats.org/officeDocument/2006/bibliography"/>
+    <ds:schemaRef ds:uri="http://schemas.microsoft.com/sharepoint/v3/contenttype/forms"/>
   </ds:schemaRefs>
 </ds:datastoreItem>
 </file>

</xml_diff>

<commit_message>
Removed useless files and added some libraries to kicad
</commit_message>
<xml_diff>
--- a/MoSCoW.docx
+++ b/MoSCoW.docx
@@ -31,12 +31,14 @@
                 <w:lang w:val="nl-NL"/>
               </w:rPr>
             </w:pPr>
+            <w:proofErr w:type="spellStart"/>
             <w:r>
               <w:rPr>
                 <w:lang w:val="nl-NL"/>
               </w:rPr>
               <w:t>Prioritizing</w:t>
             </w:r>
+            <w:proofErr w:type="spellEnd"/>
           </w:p>
         </w:tc>
         <w:tc>
@@ -70,11 +72,19 @@
                 <w:lang w:val="nl-NL"/>
               </w:rPr>
             </w:pPr>
-            <w:r>
-              <w:rPr>
-                <w:lang w:val="nl-NL"/>
-              </w:rPr>
-              <w:t>Should have</w:t>
+            <w:proofErr w:type="spellStart"/>
+            <w:r>
+              <w:rPr>
+                <w:lang w:val="nl-NL"/>
+              </w:rPr>
+              <w:t>Should</w:t>
+            </w:r>
+            <w:proofErr w:type="spellEnd"/>
+            <w:r>
+              <w:rPr>
+                <w:lang w:val="nl-NL"/>
+              </w:rPr>
+              <w:t xml:space="preserve"> have</w:t>
             </w:r>
           </w:p>
         </w:tc>
@@ -136,25 +146,7 @@
               <w:rPr>
                 <w:lang w:val="en-GB"/>
               </w:rPr>
-              <w:t>Gyroscoop</w:t>
-            </w:r>
-            <w:r>
-              <w:rPr>
-                <w:lang w:val="en-GB"/>
-              </w:rPr>
-              <w:t xml:space="preserve"> (</w:t>
-            </w:r>
-            <w:r>
-              <w:rPr>
-                <w:lang w:val="en-GB"/>
-              </w:rPr>
-              <w:t>Mpu</w:t>
-            </w:r>
-            <w:r>
-              <w:rPr>
-                <w:lang w:val="en-GB"/>
-              </w:rPr>
-              <w:t>)</w:t>
+              <w:t>IMU</w:t>
             </w:r>
           </w:p>
         </w:tc>
@@ -296,12 +288,14 @@
                 <w:lang w:val="nl-NL"/>
               </w:rPr>
             </w:pPr>
+            <w:proofErr w:type="spellStart"/>
             <w:r>
               <w:rPr>
                 <w:lang w:val="nl-NL"/>
               </w:rPr>
               <w:t>Prioritizing</w:t>
             </w:r>
+            <w:proofErr w:type="spellEnd"/>
           </w:p>
         </w:tc>
         <w:tc>
@@ -320,7 +314,21 @@
               <w:rPr>
                 <w:lang w:val="nl-NL"/>
               </w:rPr>
-              <w:t>ESP32 controller voor robonova 1</w:t>
+              <w:t xml:space="preserve">ESP32 controller voor </w:t>
+            </w:r>
+            <w:proofErr w:type="spellStart"/>
+            <w:r>
+              <w:rPr>
+                <w:lang w:val="nl-NL"/>
+              </w:rPr>
+              <w:t>robonova</w:t>
+            </w:r>
+            <w:proofErr w:type="spellEnd"/>
+            <w:r>
+              <w:rPr>
+                <w:lang w:val="nl-NL"/>
+              </w:rPr>
+              <w:t xml:space="preserve"> 1</w:t>
             </w:r>
           </w:p>
         </w:tc>
@@ -443,7 +451,21 @@
               <w:rPr>
                 <w:lang w:val="nl-NL"/>
               </w:rPr>
-              <w:t>lage spanning dropout circuit</w:t>
+              <w:t xml:space="preserve">lage spanning </w:t>
+            </w:r>
+            <w:proofErr w:type="spellStart"/>
+            <w:r>
+              <w:rPr>
+                <w:lang w:val="nl-NL"/>
+              </w:rPr>
+              <w:t>dropout</w:t>
+            </w:r>
+            <w:proofErr w:type="spellEnd"/>
+            <w:r>
+              <w:rPr>
+                <w:lang w:val="nl-NL"/>
+              </w:rPr>
+              <w:t xml:space="preserve"> circuit</w:t>
             </w:r>
             <w:r>
               <w:rPr>
@@ -519,12 +541,6 @@
                 <w:lang w:val="nl-NL"/>
               </w:rPr>
             </w:pPr>
-            <w:r>
-              <w:rPr>
-                <w:lang w:val="nl-NL"/>
-              </w:rPr>
-              <w:t>Programmeerbaar via moderne usb aansluiting (USB-C)</w:t>
-            </w:r>
           </w:p>
         </w:tc>
       </w:tr>
@@ -558,12 +574,14 @@
                 <w:lang w:val="nl-NL"/>
               </w:rPr>
             </w:pPr>
+            <w:proofErr w:type="spellStart"/>
             <w:r>
               <w:rPr>
                 <w:lang w:val="nl-NL"/>
               </w:rPr>
               <w:t>Prioritizing</w:t>
             </w:r>
+            <w:proofErr w:type="spellEnd"/>
           </w:p>
         </w:tc>
         <w:tc>
@@ -597,11 +615,19 @@
                 <w:lang w:val="nl-NL"/>
               </w:rPr>
             </w:pPr>
-            <w:r>
-              <w:rPr>
-                <w:lang w:val="nl-NL"/>
-              </w:rPr>
-              <w:t>Could have</w:t>
+            <w:proofErr w:type="spellStart"/>
+            <w:r>
+              <w:rPr>
+                <w:lang w:val="nl-NL"/>
+              </w:rPr>
+              <w:t>Could</w:t>
+            </w:r>
+            <w:proofErr w:type="spellEnd"/>
+            <w:r>
+              <w:rPr>
+                <w:lang w:val="nl-NL"/>
+              </w:rPr>
+              <w:t xml:space="preserve"> have</w:t>
             </w:r>
           </w:p>
         </w:tc>
@@ -620,7 +646,35 @@
               <w:rPr>
                 <w:lang w:val="nl-NL"/>
               </w:rPr>
-              <w:t>Uitbreiding voor aanraak (capacitive touch) sensoren</w:t>
+              <w:t>Uitbreiding voor aanraak (</w:t>
+            </w:r>
+            <w:proofErr w:type="spellStart"/>
+            <w:r>
+              <w:rPr>
+                <w:lang w:val="nl-NL"/>
+              </w:rPr>
+              <w:t>capacitive</w:t>
+            </w:r>
+            <w:proofErr w:type="spellEnd"/>
+            <w:r>
+              <w:rPr>
+                <w:lang w:val="nl-NL"/>
+              </w:rPr>
+              <w:t xml:space="preserve"> </w:t>
+            </w:r>
+            <w:proofErr w:type="spellStart"/>
+            <w:r>
+              <w:rPr>
+                <w:lang w:val="nl-NL"/>
+              </w:rPr>
+              <w:t>touch</w:t>
+            </w:r>
+            <w:proofErr w:type="spellEnd"/>
+            <w:r>
+              <w:rPr>
+                <w:lang w:val="nl-NL"/>
+              </w:rPr>
+              <w:t>) sensoren</w:t>
             </w:r>
           </w:p>
         </w:tc>
@@ -653,11 +707,19 @@
                 <w:lang w:val="nl-NL"/>
               </w:rPr>
             </w:pPr>
-            <w:r>
-              <w:rPr>
-                <w:lang w:val="nl-NL"/>
-              </w:rPr>
-              <w:t>Gesture sensor in borstkas (vereist modificatie</w:t>
+            <w:proofErr w:type="spellStart"/>
+            <w:r>
+              <w:rPr>
+                <w:lang w:val="nl-NL"/>
+              </w:rPr>
+              <w:t>Gesture</w:t>
+            </w:r>
+            <w:proofErr w:type="spellEnd"/>
+            <w:r>
+              <w:rPr>
+                <w:lang w:val="nl-NL"/>
+              </w:rPr>
+              <w:t xml:space="preserve"> sensor in borstkas (vereist modificatie</w:t>
             </w:r>
             <w:r>
               <w:rPr>
@@ -746,6 +808,12 @@
                 <w:lang w:val="nl-NL"/>
               </w:rPr>
             </w:pPr>
+            <w:r>
+              <w:rPr>
+                <w:lang w:val="nl-NL"/>
+              </w:rPr>
+              <w:t>Programmeerbaar via moderne usb aansluiting (USB-C)</w:t>
+            </w:r>
           </w:p>
         </w:tc>
       </w:tr>
@@ -811,12 +879,14 @@
                 <w:lang w:val="nl-NL"/>
               </w:rPr>
             </w:pPr>
+            <w:proofErr w:type="spellStart"/>
             <w:r>
               <w:rPr>
                 <w:lang w:val="nl-NL"/>
               </w:rPr>
               <w:t>Prioritizing</w:t>
             </w:r>
+            <w:proofErr w:type="spellEnd"/>
           </w:p>
         </w:tc>
         <w:tc>
@@ -1901,7 +1971,12 @@
 </file>
 
 <file path=customXml/item1.xml><?xml version="1.0" encoding="utf-8"?>
-<b:Sources xmlns:b="http://schemas.openxmlformats.org/officeDocument/2006/bibliography" xmlns="http://schemas.openxmlformats.org/officeDocument/2006/bibliography" SelectedStyle="\APASixthEditionOfficeOnline.xsl" StyleName="APA" Version="6"/>
+<?mso-contentType ?>
+<FormTemplates xmlns="http://schemas.microsoft.com/sharepoint/v3/contenttype/forms">
+  <Display>DocumentLibraryForm</Display>
+  <Edit>DocumentLibraryForm</Edit>
+  <New>DocumentLibraryForm</New>
+</FormTemplates>
 </file>
 
 <file path=customXml/item2.xml><?xml version="1.0" encoding="utf-8"?>
@@ -2122,12 +2197,7 @@
 </file>
 
 <file path=customXml/item3.xml><?xml version="1.0" encoding="utf-8"?>
-<?mso-contentType ?>
-<FormTemplates xmlns="http://schemas.microsoft.com/sharepoint/v3/contenttype/forms">
-  <Display>DocumentLibraryForm</Display>
-  <Edit>DocumentLibraryForm</Edit>
-  <New>DocumentLibraryForm</New>
-</FormTemplates>
+<b:Sources xmlns:b="http://schemas.openxmlformats.org/officeDocument/2006/bibliography" xmlns="http://schemas.openxmlformats.org/officeDocument/2006/bibliography" SelectedStyle="\APASixthEditionOfficeOnline.xsl" StyleName="APA" Version="6"/>
 </file>
 
 <file path=customXml/item4.xml><?xml version="1.0" encoding="utf-8"?>
@@ -2137,9 +2207,9 @@
 </file>
 
 <file path=customXml/itemProps1.xml><?xml version="1.0" encoding="utf-8"?>
-<ds:datastoreItem xmlns:ds="http://schemas.openxmlformats.org/officeDocument/2006/customXml" ds:itemID="{B61A5A2B-741C-4322-9845-B8DD6ABAB660}">
+<ds:datastoreItem xmlns:ds="http://schemas.openxmlformats.org/officeDocument/2006/customXml" ds:itemID="{43F2EB9F-070A-455A-B56F-0C5BD1A71503}">
   <ds:schemaRefs>
-    <ds:schemaRef ds:uri="http://schemas.openxmlformats.org/officeDocument/2006/bibliography"/>
+    <ds:schemaRef ds:uri="http://schemas.microsoft.com/sharepoint/v3/contenttype/forms"/>
   </ds:schemaRefs>
 </ds:datastoreItem>
 </file>
@@ -2164,9 +2234,9 @@
 </file>
 
 <file path=customXml/itemProps3.xml><?xml version="1.0" encoding="utf-8"?>
-<ds:datastoreItem xmlns:ds="http://schemas.openxmlformats.org/officeDocument/2006/customXml" ds:itemID="{43F2EB9F-070A-455A-B56F-0C5BD1A71503}">
+<ds:datastoreItem xmlns:ds="http://schemas.openxmlformats.org/officeDocument/2006/customXml" ds:itemID="{B61A5A2B-741C-4322-9845-B8DD6ABAB660}">
   <ds:schemaRefs>
-    <ds:schemaRef ds:uri="http://schemas.microsoft.com/sharepoint/v3/contenttype/forms"/>
+    <ds:schemaRef ds:uri="http://schemas.openxmlformats.org/officeDocument/2006/bibliography"/>
   </ds:schemaRefs>
 </ds:datastoreItem>
 </file>

</xml_diff>